<commit_message>
Added folder for Final Submission documents. Added some final submission documents
</commit_message>
<xml_diff>
--- a/Documentation/CS3704-UseCases.docx
+++ b/Documentation/CS3704-UseCases.docx
@@ -29,7 +29,10 @@
         <w:t xml:space="preserve"> for Collaborative Music Player</w:t>
       </w:r>
     </w:p>
-    <w:p/>
+    <w:p>
+      <w:bookmarkStart w:id="0" w:name="_GoBack"/>
+      <w:bookmarkEnd w:id="0"/>
+    </w:p>
     <w:p>
       <w:r>
         <w:rPr>
@@ -326,10 +329,7 @@
     </w:p>
     <w:p>
       <w:r>
-        <w:t>Primary A</w:t>
-      </w:r>
-      <w:r>
-        <w:t xml:space="preserve">ctor: </w:t>
+        <w:t xml:space="preserve">Primary Actor: </w:t>
       </w:r>
     </w:p>
     <w:p>
@@ -531,10 +531,7 @@
         <w:contextualSpacing/>
       </w:pPr>
       <w:r>
-        <w:t>User i</w:t>
-      </w:r>
-      <w:r>
-        <w:t>s notified if password incorrect</w:t>
+        <w:t>User is notified if password incorrect</w:t>
       </w:r>
     </w:p>
     <w:p>
@@ -989,13 +986,7 @@
         <w:rPr>
           <w:b/>
         </w:rPr>
-        <w:t>4: Kicking som</w:t>
-      </w:r>
-      <w:r>
-        <w:rPr>
-          <w:b/>
-        </w:rPr>
-        <w:t>eone from a room</w:t>
+        <w:t>4: Kicking someone from a room</w:t>
       </w:r>
     </w:p>
     <w:p>
@@ -1199,10 +1190,7 @@
     </w:p>
     <w:p>
       <w:r>
-        <w:t xml:space="preserve">      6.  </w:t>
-      </w:r>
-      <w:r>
-        <w:t>Said user has already left the room</w:t>
+        <w:t xml:space="preserve">      6.  Said user has already left the room</w:t>
       </w:r>
     </w:p>
     <w:p>
@@ -1265,10 +1253,7 @@
         </w:numPr>
       </w:pPr>
       <w:r>
-        <w:t xml:space="preserve">Whenever a host wants to kick a </w:t>
-      </w:r>
-      <w:r>
-        <w:t>user from a room</w:t>
+        <w:t>Whenever a host wants to kick a user from a room</w:t>
       </w:r>
     </w:p>
     <w:p/>
@@ -1436,10 +1421,7 @@
     </w:p>
     <w:p>
       <w:r>
-        <w:t xml:space="preserve">      2.   Other user leaves room right when user clicks on the</w:t>
-      </w:r>
-      <w:r>
-        <w:t>ir name</w:t>
+        <w:t xml:space="preserve">      2.   Other user leaves room right when user clicks on their name</w:t>
       </w:r>
     </w:p>
     <w:p>
@@ -1673,10 +1655,7 @@
         <w:contextualSpacing/>
       </w:pPr>
       <w:r>
-        <w:t xml:space="preserve">Host clicks “Make Host” button associated with </w:t>
-      </w:r>
-      <w:r>
-        <w:t>new host</w:t>
+        <w:t>Host clicks “Make Host” button associated with new host</w:t>
       </w:r>
     </w:p>
     <w:p>
@@ -1737,10 +1716,7 @@
     <w:p>
       <w:r>
         <w:tab/>
-        <w:t>b. Host prompted with error mes</w:t>
-      </w:r>
-      <w:r>
-        <w:t>sage saying user disconnected</w:t>
+        <w:t>b. Host prompted with error message saying user disconnected</w:t>
       </w:r>
     </w:p>
     <w:p>
@@ -1923,10 +1899,7 @@
     <w:p>
       <w:r>
         <w:tab/>
-        <w:t>1. User cli</w:t>
-      </w:r>
-      <w:r>
-        <w:t>cks add song button</w:t>
+        <w:t>1. User clicks add song button</w:t>
       </w:r>
     </w:p>
     <w:p>
@@ -1974,8 +1947,6 @@
     <w:p>
       <w:r>
         <w:tab/>
-      </w:r>
-      <w:r>
         <w:t>6. Playlist updates on the website</w:t>
       </w:r>
     </w:p>
@@ -2020,8 +1991,6 @@
       </w:r>
       <w:r>
         <w:tab/>
-      </w:r>
-      <w:r>
         <w:t>1. System notifies the user that submission of this song is not possible at this time</w:t>
       </w:r>
     </w:p>
@@ -2074,10 +2043,7 @@
     </w:p>
     <w:p>
       <w:r>
-        <w:t>Freq</w:t>
-      </w:r>
-      <w:r>
-        <w:t xml:space="preserve">uency of Occurrence: </w:t>
+        <w:t xml:space="preserve">Frequency of Occurrence: </w:t>
       </w:r>
     </w:p>
     <w:p>
@@ -2198,10 +2164,7 @@
         <w:contextualSpacing/>
       </w:pPr>
       <w:r>
-        <w:t>Use</w:t>
-      </w:r>
-      <w:r>
-        <w:t>r has Host privileges in a room</w:t>
+        <w:t>User has Host privileges in a room</w:t>
       </w:r>
     </w:p>
     <w:p>
@@ -2249,8 +2212,6 @@
     <w:p>
       <w:r>
         <w:tab/>
-      </w:r>
-      <w:r>
         <w:t>2. System removes song from playlist</w:t>
       </w:r>
     </w:p>
@@ -2359,10 +2320,7 @@
     </w:p>
     <w:p>
       <w:r>
-        <w:t>Primary A</w:t>
-      </w:r>
-      <w:r>
-        <w:t>ctor:</w:t>
+        <w:t>Primary Actor:</w:t>
       </w:r>
     </w:p>
     <w:p>
@@ -2453,10 +2411,7 @@
     <w:p>
       <w:r>
         <w:tab/>
-        <w:t>1. U</w:t>
-      </w:r>
-      <w:r>
-        <w:t>ser clicks on history button in the room</w:t>
+        <w:t>1. User clicks on history button in the room</w:t>
       </w:r>
     </w:p>
     <w:p>
@@ -2706,10 +2661,7 @@
     <w:p>
       <w:r>
         <w:tab/>
-        <w:t>2. System ends the cur</w:t>
-      </w:r>
-      <w:r>
-        <w:t>rent song</w:t>
+        <w:t>2. System ends the current song</w:t>
       </w:r>
     </w:p>
     <w:p>
@@ -2917,10 +2869,7 @@
     </w:p>
     <w:p>
       <w:r>
-        <w:t xml:space="preserve">Success </w:t>
-      </w:r>
-      <w:r>
-        <w:t>Guarantee:</w:t>
+        <w:t>Success Guarantee:</w:t>
       </w:r>
     </w:p>
     <w:p>
@@ -2961,10 +2910,7 @@
     <w:p>
       <w:r>
         <w:tab/>
-        <w:t>4. S</w:t>
-      </w:r>
-      <w:r>
-        <w:t>ystem accepts and moves song up the same number of positions as tokens spent</w:t>
+        <w:t>4. System accepts and moves song up the same number of positions as tokens spent</w:t>
       </w:r>
     </w:p>
     <w:p>
@@ -3002,8 +2948,6 @@
       </w:r>
       <w:r>
         <w:tab/>
-      </w:r>
-      <w:r>
         <w:t>1. User is notified they do not have enough tokens</w:t>
       </w:r>
     </w:p>
@@ -3191,13 +3135,7 @@
         <w:rPr>
           <w:rFonts w:eastAsia="Times New Roman"/>
         </w:rPr>
-        <w:t>U</w:t>
-      </w:r>
-      <w:r>
-        <w:rPr>
-          <w:rFonts w:eastAsia="Times New Roman"/>
-        </w:rPr>
-        <w:t>ser uses the search functionality of application to search for a specific room</w:t>
+        <w:t>User uses the search functionality of application to search for a specific room</w:t>
       </w:r>
     </w:p>
     <w:p>
@@ -3374,10 +3312,7 @@
         <w:contextualSpacing/>
       </w:pPr>
       <w:r>
-        <w:t xml:space="preserve">User must </w:t>
-      </w:r>
-      <w:r>
-        <w:t>have internet access</w:t>
+        <w:t>User must have internet access</w:t>
       </w:r>
     </w:p>
     <w:p>
@@ -3456,10 +3391,7 @@
         </w:numPr>
       </w:pPr>
       <w:r>
-        <w:t xml:space="preserve">User is greeted by </w:t>
-      </w:r>
-      <w:r>
-        <w:t>website home screen</w:t>
+        <w:t>User is greeted by website home screen</w:t>
       </w:r>
     </w:p>
     <w:p>
@@ -3508,10 +3440,7 @@
         </w:numPr>
       </w:pPr>
       <w:r>
-        <w:t>Successful logins should take le</w:t>
-      </w:r>
-      <w:r>
-        <w:t xml:space="preserve">ss than 2500 </w:t>
+        <w:t xml:space="preserve">Successful logins should take less than 2500 </w:t>
       </w:r>
       <w:proofErr w:type="spellStart"/>
       <w:r>
@@ -3786,10 +3715,7 @@
         </w:numPr>
       </w:pPr>
       <w:r>
-        <w:t>Whenever Host wants to</w:t>
-      </w:r>
-      <w:r>
-        <w:t xml:space="preserve"> close a specific room</w:t>
+        <w:t>Whenever Host wants to close a specific room</w:t>
       </w:r>
     </w:p>
     <w:p/>
@@ -3824,13 +3750,7 @@
         <w:rPr>
           <w:b/>
         </w:rPr>
-        <w:t>: Adding a Friend</w:t>
-      </w:r>
-      <w:r>
-        <w:rPr>
-          <w:b/>
-        </w:rPr>
-        <w:t xml:space="preserve"> to Room</w:t>
+        <w:t>: Adding a Friend to Room</w:t>
       </w:r>
     </w:p>
     <w:p>
@@ -3893,10 +3813,7 @@
         </w:numPr>
       </w:pPr>
       <w:r>
-        <w:t xml:space="preserve">Both User and User’s friend must be logged into </w:t>
-      </w:r>
-      <w:r>
-        <w:t>application</w:t>
+        <w:t>Both User and User’s friend must be logged into application</w:t>
       </w:r>
     </w:p>
     <w:p>
@@ -3966,10 +3883,7 @@
         </w:numPr>
       </w:pPr>
       <w:r>
-        <w:t xml:space="preserve">User’s friend types password </w:t>
-      </w:r>
-      <w:r>
-        <w:t>to enter room (if applicable)</w:t>
+        <w:t>User’s friend types password to enter room (if applicable)</w:t>
       </w:r>
     </w:p>
     <w:p>
@@ -4031,10 +3945,7 @@
         <w:tab/>
       </w:r>
       <w:r>
-        <w:t>2. User’s frien</w:t>
-      </w:r>
-      <w:r>
-        <w:t>d reenters credentials</w:t>
+        <w:t>2. User’s friend reenters credentials</w:t>
       </w:r>
     </w:p>
     <w:p>
@@ -4130,10 +4041,7 @@
     </w:p>
     <w:p>
       <w:r>
-        <w:t>Primary Act</w:t>
-      </w:r>
-      <w:r>
-        <w:t xml:space="preserve">or: </w:t>
+        <w:t xml:space="preserve">Primary Actor: </w:t>
       </w:r>
     </w:p>
     <w:p>
@@ -4208,10 +4116,7 @@
         </w:numPr>
       </w:pPr>
       <w:r>
-        <w:t xml:space="preserve">User is able to listen to brief 30 second preview of </w:t>
-      </w:r>
-      <w:r>
-        <w:t>song</w:t>
+        <w:t>User is able to listen to brief 30 second preview of song</w:t>
       </w:r>
     </w:p>
     <w:p>
@@ -4308,10 +4213,7 @@
         <w:t xml:space="preserve">    </w:t>
       </w:r>
       <w:r>
-        <w:t>Song must p</w:t>
-      </w:r>
-      <w:r>
-        <w:t>lay for 30 seconds</w:t>
+        <w:t>Song must play for 30 seconds</w:t>
       </w:r>
     </w:p>
     <w:p>
@@ -4382,8 +4284,6 @@
           <w:numId w:val="54"/>
         </w:numPr>
       </w:pPr>
-      <w:bookmarkStart w:id="0" w:name="_GoBack"/>
-      <w:bookmarkEnd w:id="0"/>
       <w:r>
         <w:t>How ever often a user wants to preview a song</w:t>
       </w:r>
@@ -4398,13 +4298,157 @@
     </w:p>
     <w:p/>
     <w:sectPr>
+      <w:headerReference w:type="default" r:id="rId7"/>
+      <w:headerReference w:type="first" r:id="rId8"/>
       <w:pgSz w:w="12240" w:h="15840"/>
       <w:pgMar w:top="1440" w:right="1440" w:bottom="1440" w:left="1440" w:header="720" w:footer="720" w:gutter="0"/>
       <w:pgNumType w:start="1"/>
       <w:cols w:space="720"/>
+      <w:titlePg/>
+      <w:docGrid w:linePitch="299"/>
     </w:sectPr>
   </w:body>
 </w:document>
+</file>
+
+<file path=word/endnotes.xml><?xml version="1.0" encoding="utf-8"?>
+<w:endnotes xmlns:wpc="http://schemas.microsoft.com/office/word/2010/wordprocessingCanvas" xmlns:mc="http://schemas.openxmlformats.org/markup-compatibility/2006" xmlns:o="urn:schemas-microsoft-com:office:office" xmlns:r="http://schemas.openxmlformats.org/officeDocument/2006/relationships" xmlns:m="http://schemas.openxmlformats.org/officeDocument/2006/math" xmlns:v="urn:schemas-microsoft-com:vml" xmlns:wp14="http://schemas.microsoft.com/office/word/2010/wordprocessingDrawing" xmlns:wp="http://schemas.openxmlformats.org/drawingml/2006/wordprocessingDrawing" xmlns:w10="urn:schemas-microsoft-com:office:word" xmlns:w="http://schemas.openxmlformats.org/wordprocessingml/2006/main" xmlns:w14="http://schemas.microsoft.com/office/word/2010/wordml" xmlns:w15="http://schemas.microsoft.com/office/word/2012/wordml" xmlns:wpg="http://schemas.microsoft.com/office/word/2010/wordprocessingGroup" xmlns:wpi="http://schemas.microsoft.com/office/word/2010/wordprocessingInk" xmlns:wne="http://schemas.microsoft.com/office/word/2006/wordml" xmlns:wps="http://schemas.microsoft.com/office/word/2010/wordprocessingShape" mc:Ignorable="w14 w15 wp14">
+  <w:endnote w:type="separator" w:id="-1">
+    <w:p>
+      <w:pPr>
+        <w:spacing w:line="240" w:lineRule="auto"/>
+      </w:pPr>
+      <w:r>
+        <w:separator/>
+      </w:r>
+    </w:p>
+  </w:endnote>
+  <w:endnote w:type="continuationSeparator" w:id="0">
+    <w:p>
+      <w:pPr>
+        <w:spacing w:line="240" w:lineRule="auto"/>
+      </w:pPr>
+      <w:r>
+        <w:continuationSeparator/>
+      </w:r>
+    </w:p>
+  </w:endnote>
+</w:endnotes>
+</file>
+
+<file path=word/footnotes.xml><?xml version="1.0" encoding="utf-8"?>
+<w:footnotes xmlns:wpc="http://schemas.microsoft.com/office/word/2010/wordprocessingCanvas" xmlns:mc="http://schemas.openxmlformats.org/markup-compatibility/2006" xmlns:o="urn:schemas-microsoft-com:office:office" xmlns:r="http://schemas.openxmlformats.org/officeDocument/2006/relationships" xmlns:m="http://schemas.openxmlformats.org/officeDocument/2006/math" xmlns:v="urn:schemas-microsoft-com:vml" xmlns:wp14="http://schemas.microsoft.com/office/word/2010/wordprocessingDrawing" xmlns:wp="http://schemas.openxmlformats.org/drawingml/2006/wordprocessingDrawing" xmlns:w10="urn:schemas-microsoft-com:office:word" xmlns:w="http://schemas.openxmlformats.org/wordprocessingml/2006/main" xmlns:w14="http://schemas.microsoft.com/office/word/2010/wordml" xmlns:w15="http://schemas.microsoft.com/office/word/2012/wordml" xmlns:wpg="http://schemas.microsoft.com/office/word/2010/wordprocessingGroup" xmlns:wpi="http://schemas.microsoft.com/office/word/2010/wordprocessingInk" xmlns:wne="http://schemas.microsoft.com/office/word/2006/wordml" xmlns:wps="http://schemas.microsoft.com/office/word/2010/wordprocessingShape" mc:Ignorable="w14 w15 wp14">
+  <w:footnote w:type="separator" w:id="-1">
+    <w:p>
+      <w:pPr>
+        <w:spacing w:line="240" w:lineRule="auto"/>
+      </w:pPr>
+      <w:r>
+        <w:separator/>
+      </w:r>
+    </w:p>
+  </w:footnote>
+  <w:footnote w:type="continuationSeparator" w:id="0">
+    <w:p>
+      <w:pPr>
+        <w:spacing w:line="240" w:lineRule="auto"/>
+      </w:pPr>
+      <w:r>
+        <w:continuationSeparator/>
+      </w:r>
+    </w:p>
+  </w:footnote>
+</w:footnotes>
+</file>
+
+<file path=word/header1.xml><?xml version="1.0" encoding="utf-8"?>
+<w:hdr xmlns:wpc="http://schemas.microsoft.com/office/word/2010/wordprocessingCanvas" xmlns:mc="http://schemas.openxmlformats.org/markup-compatibility/2006" xmlns:o="urn:schemas-microsoft-com:office:office" xmlns:r="http://schemas.openxmlformats.org/officeDocument/2006/relationships" xmlns:m="http://schemas.openxmlformats.org/officeDocument/2006/math" xmlns:v="urn:schemas-microsoft-com:vml" xmlns:wp14="http://schemas.microsoft.com/office/word/2010/wordprocessingDrawing" xmlns:wp="http://schemas.openxmlformats.org/drawingml/2006/wordprocessingDrawing" xmlns:w10="urn:schemas-microsoft-com:office:word" xmlns:w="http://schemas.openxmlformats.org/wordprocessingml/2006/main" xmlns:w14="http://schemas.microsoft.com/office/word/2010/wordml" xmlns:w15="http://schemas.microsoft.com/office/word/2012/wordml" xmlns:wpg="http://schemas.microsoft.com/office/word/2010/wordprocessingGroup" xmlns:wpi="http://schemas.microsoft.com/office/word/2010/wordprocessingInk" xmlns:wne="http://schemas.microsoft.com/office/word/2006/wordml" xmlns:wps="http://schemas.microsoft.com/office/word/2010/wordprocessingShape" mc:Ignorable="w14 w15 wp14">
+  <w:p>
+    <w:pPr>
+      <w:pStyle w:val="Header"/>
+    </w:pPr>
+  </w:p>
+  <w:p>
+    <w:pPr>
+      <w:pStyle w:val="Header"/>
+    </w:pPr>
+  </w:p>
+</w:hdr>
+</file>
+
+<file path=word/header2.xml><?xml version="1.0" encoding="utf-8"?>
+<w:hdr xmlns:wpc="http://schemas.microsoft.com/office/word/2010/wordprocessingCanvas" xmlns:mc="http://schemas.openxmlformats.org/markup-compatibility/2006" xmlns:o="urn:schemas-microsoft-com:office:office" xmlns:r="http://schemas.openxmlformats.org/officeDocument/2006/relationships" xmlns:m="http://schemas.openxmlformats.org/officeDocument/2006/math" xmlns:v="urn:schemas-microsoft-com:vml" xmlns:wp14="http://schemas.microsoft.com/office/word/2010/wordprocessingDrawing" xmlns:wp="http://schemas.openxmlformats.org/drawingml/2006/wordprocessingDrawing" xmlns:w10="urn:schemas-microsoft-com:office:word" xmlns:w="http://schemas.openxmlformats.org/wordprocessingml/2006/main" xmlns:w14="http://schemas.microsoft.com/office/word/2010/wordml" xmlns:w15="http://schemas.microsoft.com/office/word/2012/wordml" xmlns:wpg="http://schemas.microsoft.com/office/word/2010/wordprocessingGroup" xmlns:wpi="http://schemas.microsoft.com/office/word/2010/wordprocessingInk" xmlns:wne="http://schemas.microsoft.com/office/word/2006/wordml" xmlns:wps="http://schemas.microsoft.com/office/word/2010/wordprocessingShape" mc:Ignorable="w14 w15 wp14">
+  <w:p>
+    <w:pPr>
+      <w:pStyle w:val="Header"/>
+    </w:pPr>
+    <w:r>
+      <w:t xml:space="preserve">Omid </w:t>
+    </w:r>
+    <w:proofErr w:type="spellStart"/>
+    <w:r>
+      <w:t>Anvar</w:t>
+    </w:r>
+    <w:proofErr w:type="spellEnd"/>
+  </w:p>
+  <w:p>
+    <w:pPr>
+      <w:pStyle w:val="Header"/>
+    </w:pPr>
+    <w:r>
+      <w:t>Brian Clarke</w:t>
+    </w:r>
+  </w:p>
+  <w:p>
+    <w:pPr>
+      <w:pStyle w:val="Header"/>
+    </w:pPr>
+    <w:r>
+      <w:t>Ian Crutcher</w:t>
+    </w:r>
+  </w:p>
+  <w:p>
+    <w:pPr>
+      <w:pStyle w:val="Header"/>
+    </w:pPr>
+    <w:proofErr w:type="spellStart"/>
+    <w:r>
+      <w:t>Alisher</w:t>
+    </w:r>
+    <w:proofErr w:type="spellEnd"/>
+    <w:r>
+      <w:t xml:space="preserve"> </w:t>
+    </w:r>
+    <w:proofErr w:type="spellStart"/>
+    <w:r>
+      <w:t>Pazylbekov</w:t>
+    </w:r>
+    <w:proofErr w:type="spellEnd"/>
+  </w:p>
+  <w:p>
+    <w:pPr>
+      <w:pStyle w:val="Header"/>
+    </w:pPr>
+    <w:proofErr w:type="spellStart"/>
+    <w:r>
+      <w:t>Jaemin</w:t>
+    </w:r>
+    <w:proofErr w:type="spellEnd"/>
+    <w:r>
+      <w:t xml:space="preserve"> </w:t>
+    </w:r>
+    <w:proofErr w:type="spellStart"/>
+    <w:r>
+      <w:t>Seo</w:t>
+    </w:r>
+    <w:proofErr w:type="spellEnd"/>
+  </w:p>
+  <w:p>
+    <w:pPr>
+      <w:pStyle w:val="Header"/>
+    </w:pPr>
+  </w:p>
+</w:hdr>
 </file>
 
 <file path=word/numbering.xml><?xml version="1.0" encoding="utf-8"?>
@@ -11218,6 +11262,50 @@
       <w:contextualSpacing/>
     </w:pPr>
   </w:style>
+  <w:style w:type="paragraph" w:styleId="Header">
+    <w:name w:val="header"/>
+    <w:basedOn w:val="Normal"/>
+    <w:link w:val="HeaderChar"/>
+    <w:uiPriority w:val="99"/>
+    <w:unhideWhenUsed/>
+    <w:rsid w:val="005B1E0C"/>
+    <w:pPr>
+      <w:tabs>
+        <w:tab w:val="center" w:pos="4680"/>
+        <w:tab w:val="right" w:pos="9360"/>
+      </w:tabs>
+      <w:spacing w:line="240" w:lineRule="auto"/>
+    </w:pPr>
+  </w:style>
+  <w:style w:type="character" w:customStyle="1" w:styleId="HeaderChar">
+    <w:name w:val="Header Char"/>
+    <w:basedOn w:val="DefaultParagraphFont"/>
+    <w:link w:val="Header"/>
+    <w:uiPriority w:val="99"/>
+    <w:rsid w:val="005B1E0C"/>
+  </w:style>
+  <w:style w:type="paragraph" w:styleId="Footer">
+    <w:name w:val="footer"/>
+    <w:basedOn w:val="Normal"/>
+    <w:link w:val="FooterChar"/>
+    <w:uiPriority w:val="99"/>
+    <w:unhideWhenUsed/>
+    <w:rsid w:val="005B1E0C"/>
+    <w:pPr>
+      <w:tabs>
+        <w:tab w:val="center" w:pos="4680"/>
+        <w:tab w:val="right" w:pos="9360"/>
+      </w:tabs>
+      <w:spacing w:line="240" w:lineRule="auto"/>
+    </w:pPr>
+  </w:style>
+  <w:style w:type="character" w:customStyle="1" w:styleId="FooterChar">
+    <w:name w:val="Footer Char"/>
+    <w:basedOn w:val="DefaultParagraphFont"/>
+    <w:link w:val="Footer"/>
+    <w:uiPriority w:val="99"/>
+    <w:rsid w:val="005B1E0C"/>
+  </w:style>
 </w:styles>
 </file>
 

</xml_diff>